<commit_message>
Consulta e edição de Veículos adicionada
Consulta e edição de Veículos adicionada, juntamente com mudanças nos CRUDs de estoque e veículos do DRE
</commit_message>
<xml_diff>
--- a/DRE.docx
+++ b/DRE.docx
@@ -675,7 +675,25 @@
           <w:sz w:val="22"/>
           <w:szCs w:val="22"/>
         </w:rPr>
-        <w:t>Revisões são melhoramentos na estrutura do documento e também no seu conteúdo. O objetivo primário desta tabela é a fácil identificação da versão do documento. Toda modificação no documento deve constar nesta tabela.</w:t>
+        <w:t xml:space="preserve">Revisões são melhoramentos na estrutura do documento </w:t>
+      </w:r>
+      <w:proofErr w:type="gramStart"/>
+      <w:r>
+        <w:rPr>
+          <w:rFonts w:ascii="Arial" w:eastAsia="Arial" w:hAnsi="Arial" w:cs="Arial"/>
+          <w:sz w:val="22"/>
+          <w:szCs w:val="22"/>
+        </w:rPr>
+        <w:t>e também</w:t>
+      </w:r>
+      <w:proofErr w:type="gramEnd"/>
+      <w:r>
+        <w:rPr>
+          <w:rFonts w:ascii="Arial" w:eastAsia="Arial" w:hAnsi="Arial" w:cs="Arial"/>
+          <w:sz w:val="22"/>
+          <w:szCs w:val="22"/>
+        </w:rPr>
+        <w:t xml:space="preserve"> no seu conteúdo. O objetivo primário desta tabela é a fácil identificação da versão do documento. Toda modificação no documento deve constar nesta tabela.</w:t>
       </w:r>
     </w:p>
     <w:tbl>
@@ -1598,7 +1616,25 @@
           <w:sz w:val="22"/>
           <w:szCs w:val="22"/>
         </w:rPr>
-        <w:t xml:space="preserve"> (Grupo de Engenharia de Processo de Software), e tem por objetivo garantir uma qualidade mínima dos artefatos gerados durante o processo de desenvolvimento. Essa tabela pode ser utilizada também pelo GN – Gerente da Área de Negócio com o objetivo de documentar a viabilidade do mesmo.</w:t>
+        <w:t xml:space="preserve"> (Grupo de Engenharia de Processo de Software), e tem por objetivo garantir uma qualidade mínima dos artefatos gerados durante o processo de desenvolvimento. Essa tabela pode ser utilizada também pelo GN – Gerente da Área de Negócio com o objetivo de documentar a viabilidade </w:t>
+      </w:r>
+      <w:proofErr w:type="gramStart"/>
+      <w:r>
+        <w:rPr>
+          <w:rFonts w:ascii="Arial" w:eastAsia="Arial" w:hAnsi="Arial" w:cs="Arial"/>
+          <w:sz w:val="22"/>
+          <w:szCs w:val="22"/>
+        </w:rPr>
+        <w:t>do mesmo</w:t>
+      </w:r>
+      <w:proofErr w:type="gramEnd"/>
+      <w:r>
+        <w:rPr>
+          <w:rFonts w:ascii="Arial" w:eastAsia="Arial" w:hAnsi="Arial" w:cs="Arial"/>
+          <w:sz w:val="22"/>
+          <w:szCs w:val="22"/>
+        </w:rPr>
+        <w:t>.</w:t>
       </w:r>
     </w:p>
     <w:tbl>
@@ -3515,7 +3551,27 @@
           <w:sz w:val="22"/>
           <w:szCs w:val="22"/>
         </w:rPr>
-        <w:t>: especifica todos os requisitos não funcionais do produto/serviço, divididos em requisitos de usabilidade, confiabilidade, desempenho, segurança, distribuição, adequação a padrões e requisitos de hardware e software.</w:t>
+        <w:t xml:space="preserve">: </w:t>
+      </w:r>
+      <w:proofErr w:type="gramStart"/>
+      <w:r>
+        <w:rPr>
+          <w:rFonts w:ascii="Arial" w:eastAsia="Arial" w:hAnsi="Arial" w:cs="Arial"/>
+          <w:color w:val="000000"/>
+          <w:sz w:val="22"/>
+          <w:szCs w:val="22"/>
+        </w:rPr>
+        <w:t>especifica</w:t>
+      </w:r>
+      <w:proofErr w:type="gramEnd"/>
+      <w:r>
+        <w:rPr>
+          <w:rFonts w:ascii="Arial" w:eastAsia="Arial" w:hAnsi="Arial" w:cs="Arial"/>
+          <w:color w:val="000000"/>
+          <w:sz w:val="22"/>
+          <w:szCs w:val="22"/>
+        </w:rPr>
+        <w:t xml:space="preserve"> todos os requisitos não funcionais do produto/serviço, divididos em requisitos de usabilidade, confiabilidade, desempenho, segurança, distribuição, adequação a padrões e requisitos de hardware e software.</w:t>
       </w:r>
     </w:p>
     <w:p>
@@ -4108,6 +4164,7 @@
         <w:t xml:space="preserve"> irá fazer/fornecer (escopo negativo), deixando claro se irá interagir com outros sistemas relacionados ou se é independente e totalmente </w:t>
       </w:r>
       <w:proofErr w:type="spellStart"/>
+      <w:proofErr w:type="gramStart"/>
       <w:r>
         <w:rPr>
           <w:rFonts w:ascii="Arial" w:eastAsia="Arial" w:hAnsi="Arial" w:cs="Arial"/>
@@ -4118,6 +4175,7 @@
         <w:t>auto-contido</w:t>
       </w:r>
       <w:proofErr w:type="spellEnd"/>
+      <w:proofErr w:type="gramEnd"/>
       <w:r>
         <w:rPr>
           <w:rFonts w:ascii="Arial" w:eastAsia="Arial" w:hAnsi="Arial" w:cs="Arial"/>
@@ -4197,6 +4255,7 @@
         <w:t xml:space="preserve">Se o produto/serviço for independente e totalmente </w:t>
       </w:r>
       <w:proofErr w:type="spellStart"/>
+      <w:proofErr w:type="gramStart"/>
       <w:r>
         <w:rPr>
           <w:rFonts w:ascii="Arial" w:eastAsia="Arial" w:hAnsi="Arial" w:cs="Arial"/>
@@ -4207,6 +4266,7 @@
         <w:t>auto-contido</w:t>
       </w:r>
       <w:proofErr w:type="spellEnd"/>
+      <w:proofErr w:type="gramEnd"/>
       <w:r>
         <w:rPr>
           <w:rFonts w:ascii="Arial" w:eastAsia="Arial" w:hAnsi="Arial" w:cs="Arial"/>
@@ -11849,25 +11909,7 @@
                 <w:sz w:val="22"/>
                 <w:szCs w:val="22"/>
               </w:rPr>
-              <w:t xml:space="preserve">Campo </w:t>
-            </w:r>
-            <w:proofErr w:type="spellStart"/>
-            <w:r>
-              <w:rPr>
-                <w:rFonts w:ascii="Arial" w:eastAsia="Arial" w:hAnsi="Arial" w:cs="Arial"/>
-                <w:sz w:val="22"/>
-                <w:szCs w:val="22"/>
-              </w:rPr>
-              <w:t>dropdown</w:t>
-            </w:r>
-            <w:proofErr w:type="spellEnd"/>
-            <w:r>
-              <w:rPr>
-                <w:rFonts w:ascii="Arial" w:eastAsia="Arial" w:hAnsi="Arial" w:cs="Arial"/>
-                <w:sz w:val="22"/>
-                <w:szCs w:val="22"/>
-              </w:rPr>
-              <w:t xml:space="preserve"> dos anos cadastrados no estoque da marca e modelo selecionados acima.</w:t>
+              <w:t>Ano do veículo</w:t>
             </w:r>
           </w:p>
         </w:tc>
@@ -12320,6 +12362,15 @@
         <w:tab/>
         <w:t>Desejável [ ]</w:t>
       </w:r>
+    </w:p>
+    <w:p>
+      <w:pPr>
+        <w:rPr>
+          <w:rFonts w:ascii="Arial" w:eastAsia="Arial" w:hAnsi="Arial" w:cs="Arial"/>
+          <w:sz w:val="22"/>
+          <w:szCs w:val="22"/>
+        </w:rPr>
+      </w:pPr>
     </w:p>
     <w:p>
       <w:pPr>
@@ -12760,25 +12811,7 @@
                 <w:sz w:val="22"/>
                 <w:szCs w:val="22"/>
               </w:rPr>
-              <w:t xml:space="preserve">Campo </w:t>
-            </w:r>
-            <w:proofErr w:type="spellStart"/>
-            <w:r>
-              <w:rPr>
-                <w:rFonts w:ascii="Arial" w:eastAsia="Arial" w:hAnsi="Arial" w:cs="Arial"/>
-                <w:sz w:val="22"/>
-                <w:szCs w:val="22"/>
-              </w:rPr>
-              <w:t>dropdown</w:t>
-            </w:r>
-            <w:proofErr w:type="spellEnd"/>
-            <w:r>
-              <w:rPr>
-                <w:rFonts w:ascii="Arial" w:eastAsia="Arial" w:hAnsi="Arial" w:cs="Arial"/>
-                <w:sz w:val="22"/>
-                <w:szCs w:val="22"/>
-              </w:rPr>
-              <w:t xml:space="preserve"> dos anos cadastrados no estoque da marca e modelo selecionados acima.</w:t>
+              <w:t>Ano do veículo</w:t>
             </w:r>
           </w:p>
         </w:tc>
@@ -13135,6 +13168,24 @@
         <w:tab/>
         <w:t>Desejável [ ]</w:t>
       </w:r>
+    </w:p>
+    <w:p>
+      <w:pPr>
+        <w:rPr>
+          <w:rFonts w:ascii="Arial" w:eastAsia="Arial" w:hAnsi="Arial" w:cs="Arial"/>
+          <w:sz w:val="22"/>
+          <w:szCs w:val="22"/>
+        </w:rPr>
+      </w:pPr>
+    </w:p>
+    <w:p>
+      <w:pPr>
+        <w:rPr>
+          <w:rFonts w:ascii="Arial" w:eastAsia="Arial" w:hAnsi="Arial" w:cs="Arial"/>
+          <w:sz w:val="22"/>
+          <w:szCs w:val="22"/>
+        </w:rPr>
+      </w:pPr>
     </w:p>
     <w:p>
       <w:pPr>
@@ -13884,7 +13935,7 @@
           <w:sz w:val="22"/>
           <w:szCs w:val="22"/>
         </w:rPr>
-        <w:t>&lt;Marca&gt;, &lt;Modelo&gt;, &lt;Ano&gt;, &lt;Placa&gt;, &lt;Estado&gt;</w:t>
+        <w:t>&lt;Marca&gt;, &lt;Modelo&gt;, &lt;Ano&gt;, &lt;Placa&gt;</w:t>
       </w:r>
     </w:p>
     <w:p>
@@ -18763,123 +18814,6 @@
     </w:p>
     <w:p>
       <w:pPr>
-        <w:rPr>
-          <w:rFonts w:ascii="Arial" w:eastAsia="Arial" w:hAnsi="Arial" w:cs="Arial"/>
-          <w:sz w:val="22"/>
-          <w:szCs w:val="22"/>
-        </w:rPr>
-      </w:pPr>
-    </w:p>
-    <w:p>
-      <w:pPr>
-        <w:rPr>
-          <w:rFonts w:ascii="Arial" w:eastAsia="Arial" w:hAnsi="Arial" w:cs="Arial"/>
-          <w:sz w:val="22"/>
-          <w:szCs w:val="22"/>
-        </w:rPr>
-      </w:pPr>
-    </w:p>
-    <w:p>
-      <w:pPr>
-        <w:rPr>
-          <w:rFonts w:ascii="Arial" w:eastAsia="Arial" w:hAnsi="Arial" w:cs="Arial"/>
-          <w:sz w:val="22"/>
-          <w:szCs w:val="22"/>
-        </w:rPr>
-      </w:pPr>
-    </w:p>
-    <w:p>
-      <w:pPr>
-        <w:rPr>
-          <w:rFonts w:ascii="Arial" w:eastAsia="Arial" w:hAnsi="Arial" w:cs="Arial"/>
-          <w:sz w:val="22"/>
-          <w:szCs w:val="22"/>
-        </w:rPr>
-      </w:pPr>
-    </w:p>
-    <w:p>
-      <w:pPr>
-        <w:rPr>
-          <w:rFonts w:ascii="Arial" w:eastAsia="Arial" w:hAnsi="Arial" w:cs="Arial"/>
-          <w:sz w:val="22"/>
-          <w:szCs w:val="22"/>
-        </w:rPr>
-      </w:pPr>
-    </w:p>
-    <w:p>
-      <w:pPr>
-        <w:rPr>
-          <w:rFonts w:ascii="Arial" w:eastAsia="Arial" w:hAnsi="Arial" w:cs="Arial"/>
-          <w:sz w:val="22"/>
-          <w:szCs w:val="22"/>
-        </w:rPr>
-      </w:pPr>
-    </w:p>
-    <w:p>
-      <w:pPr>
-        <w:rPr>
-          <w:rFonts w:ascii="Arial" w:eastAsia="Arial" w:hAnsi="Arial" w:cs="Arial"/>
-          <w:sz w:val="22"/>
-          <w:szCs w:val="22"/>
-        </w:rPr>
-      </w:pPr>
-    </w:p>
-    <w:p>
-      <w:pPr>
-        <w:rPr>
-          <w:rFonts w:ascii="Arial" w:eastAsia="Arial" w:hAnsi="Arial" w:cs="Arial"/>
-          <w:sz w:val="22"/>
-          <w:szCs w:val="22"/>
-        </w:rPr>
-      </w:pPr>
-    </w:p>
-    <w:p>
-      <w:pPr>
-        <w:rPr>
-          <w:rFonts w:ascii="Arial" w:eastAsia="Arial" w:hAnsi="Arial" w:cs="Arial"/>
-          <w:sz w:val="22"/>
-          <w:szCs w:val="22"/>
-        </w:rPr>
-      </w:pPr>
-    </w:p>
-    <w:p>
-      <w:pPr>
-        <w:rPr>
-          <w:rFonts w:ascii="Arial" w:eastAsia="Arial" w:hAnsi="Arial" w:cs="Arial"/>
-          <w:sz w:val="22"/>
-          <w:szCs w:val="22"/>
-        </w:rPr>
-      </w:pPr>
-    </w:p>
-    <w:p>
-      <w:pPr>
-        <w:rPr>
-          <w:rFonts w:ascii="Arial" w:eastAsia="Arial" w:hAnsi="Arial" w:cs="Arial"/>
-          <w:sz w:val="22"/>
-          <w:szCs w:val="22"/>
-        </w:rPr>
-      </w:pPr>
-    </w:p>
-    <w:p>
-      <w:pPr>
-        <w:rPr>
-          <w:rFonts w:ascii="Arial" w:eastAsia="Arial" w:hAnsi="Arial" w:cs="Arial"/>
-          <w:sz w:val="22"/>
-          <w:szCs w:val="22"/>
-        </w:rPr>
-      </w:pPr>
-    </w:p>
-    <w:p>
-      <w:pPr>
-        <w:rPr>
-          <w:rFonts w:ascii="Arial" w:eastAsia="Arial" w:hAnsi="Arial" w:cs="Arial"/>
-          <w:sz w:val="22"/>
-          <w:szCs w:val="22"/>
-        </w:rPr>
-      </w:pPr>
-    </w:p>
-    <w:p>
-      <w:pPr>
         <w:keepNext/>
         <w:numPr>
           <w:ilvl w:val="0"/>
@@ -18903,6 +18837,377 @@
           <w:sz w:val="22"/>
           <w:szCs w:val="22"/>
         </w:rPr>
+        <w:t>&lt;Alterar Estoque&gt;</w:t>
+      </w:r>
+    </w:p>
+    <w:p>
+      <w:pPr>
+        <w:rPr>
+          <w:rFonts w:ascii="Arial" w:eastAsia="Arial" w:hAnsi="Arial" w:cs="Arial"/>
+          <w:sz w:val="22"/>
+          <w:szCs w:val="22"/>
+        </w:rPr>
+      </w:pPr>
+      <w:r>
+        <w:rPr>
+          <w:rFonts w:ascii="Arial" w:eastAsia="Arial" w:hAnsi="Arial" w:cs="Arial"/>
+          <w:b/>
+          <w:sz w:val="22"/>
+          <w:szCs w:val="22"/>
+        </w:rPr>
+        <w:t xml:space="preserve">Atores: </w:t>
+      </w:r>
+      <w:r>
+        <w:rPr>
+          <w:rFonts w:ascii="Arial" w:eastAsia="Arial" w:hAnsi="Arial" w:cs="Arial"/>
+          <w:sz w:val="22"/>
+          <w:szCs w:val="22"/>
+        </w:rPr>
+        <w:t>Gerente</w:t>
+      </w:r>
+    </w:p>
+    <w:p>
+      <w:pPr>
+        <w:rPr>
+          <w:rFonts w:ascii="Arial" w:eastAsia="Arial" w:hAnsi="Arial" w:cs="Arial"/>
+          <w:sz w:val="22"/>
+          <w:szCs w:val="22"/>
+        </w:rPr>
+      </w:pPr>
+      <w:r>
+        <w:rPr>
+          <w:rFonts w:ascii="Arial" w:eastAsia="Arial" w:hAnsi="Arial" w:cs="Arial"/>
+          <w:sz w:val="22"/>
+          <w:szCs w:val="22"/>
+        </w:rPr>
+        <w:t>Este requisito começa quando o ator deseja alterar os dados de um tipo de veículo cadastrado no estoque do sistema. Para isso, o ator deve selecionar a venda por meio do [RF23] e a partir disso os dados do estoque poderão ser alterados.</w:t>
+      </w:r>
+    </w:p>
+    <w:p>
+      <w:pPr>
+        <w:rPr>
+          <w:rFonts w:ascii="Arial" w:eastAsia="Arial" w:hAnsi="Arial" w:cs="Arial"/>
+          <w:sz w:val="22"/>
+          <w:szCs w:val="22"/>
+        </w:rPr>
+      </w:pPr>
+      <w:r>
+        <w:rPr>
+          <w:rFonts w:ascii="Arial" w:eastAsia="Arial" w:hAnsi="Arial" w:cs="Arial"/>
+          <w:sz w:val="22"/>
+          <w:szCs w:val="22"/>
+        </w:rPr>
+        <w:t>Somente os campos da tabela 17 podem ser alterados.</w:t>
+      </w:r>
+    </w:p>
+    <w:p>
+      <w:pPr>
+        <w:rPr>
+          <w:rFonts w:ascii="Arial" w:eastAsia="Arial" w:hAnsi="Arial" w:cs="Arial"/>
+          <w:sz w:val="22"/>
+          <w:szCs w:val="22"/>
+        </w:rPr>
+      </w:pPr>
+    </w:p>
+    <w:p>
+      <w:pPr>
+        <w:jc w:val="center"/>
+        <w:rPr>
+          <w:rFonts w:ascii="Arial" w:eastAsia="Arial" w:hAnsi="Arial" w:cs="Arial"/>
+          <w:sz w:val="22"/>
+          <w:szCs w:val="22"/>
+        </w:rPr>
+      </w:pPr>
+      <w:r>
+        <w:rPr>
+          <w:rFonts w:ascii="Arial" w:eastAsia="Arial" w:hAnsi="Arial" w:cs="Arial"/>
+          <w:sz w:val="22"/>
+          <w:szCs w:val="22"/>
+        </w:rPr>
+        <w:t>Tabela 17 – Dados alteráveis do estoque.</w:t>
+      </w:r>
+    </w:p>
+    <w:tbl>
+      <w:tblPr>
+        <w:tblW w:w="9070" w:type="dxa"/>
+        <w:tblBorders>
+          <w:top w:val="single" w:sz="8" w:space="0" w:color="000000"/>
+          <w:left w:val="single" w:sz="8" w:space="0" w:color="000000"/>
+          <w:bottom w:val="single" w:sz="8" w:space="0" w:color="000000"/>
+          <w:right w:val="single" w:sz="8" w:space="0" w:color="000000"/>
+          <w:insideH w:val="single" w:sz="8" w:space="0" w:color="000000"/>
+          <w:insideV w:val="single" w:sz="8" w:space="0" w:color="000000"/>
+        </w:tblBorders>
+        <w:tblLayout w:type="fixed"/>
+        <w:tblLook w:val="0600" w:firstRow="0" w:lastRow="0" w:firstColumn="0" w:lastColumn="0" w:noHBand="1" w:noVBand="1"/>
+      </w:tblPr>
+      <w:tblGrid>
+        <w:gridCol w:w="4535"/>
+        <w:gridCol w:w="4535"/>
+      </w:tblGrid>
+      <w:tr>
+        <w:tc>
+          <w:tcPr>
+            <w:tcW w:w="4535" w:type="dxa"/>
+            <w:shd w:val="clear" w:color="auto" w:fill="000000"/>
+            <w:tcMar>
+              <w:top w:w="100" w:type="dxa"/>
+              <w:left w:w="100" w:type="dxa"/>
+              <w:bottom w:w="100" w:type="dxa"/>
+              <w:right w:w="100" w:type="dxa"/>
+            </w:tcMar>
+          </w:tcPr>
+          <w:p>
+            <w:pPr>
+              <w:widowControl w:val="0"/>
+              <w:spacing w:before="0" w:after="0"/>
+              <w:jc w:val="center"/>
+              <w:rPr>
+                <w:rFonts w:ascii="Arial" w:eastAsia="Arial" w:hAnsi="Arial" w:cs="Arial"/>
+                <w:b/>
+                <w:color w:val="FFFFFF"/>
+                <w:sz w:val="22"/>
+                <w:szCs w:val="22"/>
+              </w:rPr>
+            </w:pPr>
+            <w:r>
+              <w:rPr>
+                <w:rFonts w:ascii="Arial" w:eastAsia="Arial" w:hAnsi="Arial" w:cs="Arial"/>
+                <w:b/>
+                <w:color w:val="FFFFFF"/>
+                <w:sz w:val="22"/>
+                <w:szCs w:val="22"/>
+              </w:rPr>
+              <w:t>Campo</w:t>
+            </w:r>
+          </w:p>
+        </w:tc>
+        <w:tc>
+          <w:tcPr>
+            <w:tcW w:w="4535" w:type="dxa"/>
+            <w:shd w:val="clear" w:color="auto" w:fill="000000"/>
+            <w:tcMar>
+              <w:top w:w="100" w:type="dxa"/>
+              <w:left w:w="100" w:type="dxa"/>
+              <w:bottom w:w="100" w:type="dxa"/>
+              <w:right w:w="100" w:type="dxa"/>
+            </w:tcMar>
+          </w:tcPr>
+          <w:p>
+            <w:pPr>
+              <w:widowControl w:val="0"/>
+              <w:spacing w:before="0" w:after="0"/>
+              <w:jc w:val="center"/>
+              <w:rPr>
+                <w:rFonts w:ascii="Arial" w:eastAsia="Arial" w:hAnsi="Arial" w:cs="Arial"/>
+                <w:b/>
+                <w:color w:val="FFFFFF"/>
+                <w:sz w:val="22"/>
+                <w:szCs w:val="22"/>
+              </w:rPr>
+            </w:pPr>
+            <w:r>
+              <w:rPr>
+                <w:rFonts w:ascii="Arial" w:eastAsia="Arial" w:hAnsi="Arial" w:cs="Arial"/>
+                <w:b/>
+                <w:color w:val="FFFFFF"/>
+                <w:sz w:val="22"/>
+                <w:szCs w:val="22"/>
+              </w:rPr>
+              <w:t>Descrição</w:t>
+            </w:r>
+          </w:p>
+        </w:tc>
+      </w:tr>
+      <w:tr>
+        <w:tc>
+          <w:tcPr>
+            <w:tcW w:w="4535" w:type="dxa"/>
+            <w:shd w:val="clear" w:color="auto" w:fill="auto"/>
+            <w:tcMar>
+              <w:top w:w="100" w:type="dxa"/>
+              <w:left w:w="100" w:type="dxa"/>
+              <w:bottom w:w="100" w:type="dxa"/>
+              <w:right w:w="100" w:type="dxa"/>
+            </w:tcMar>
+            <w:vAlign w:val="center"/>
+          </w:tcPr>
+          <w:p>
+            <w:pPr>
+              <w:widowControl w:val="0"/>
+              <w:spacing w:before="0" w:after="0"/>
+              <w:jc w:val="center"/>
+              <w:rPr>
+                <w:rFonts w:ascii="Arial" w:eastAsia="Arial" w:hAnsi="Arial" w:cs="Arial"/>
+                <w:sz w:val="22"/>
+                <w:szCs w:val="22"/>
+              </w:rPr>
+            </w:pPr>
+            <w:r>
+              <w:rPr>
+                <w:rFonts w:ascii="Arial" w:eastAsia="Arial" w:hAnsi="Arial" w:cs="Arial"/>
+                <w:sz w:val="22"/>
+                <w:szCs w:val="22"/>
+              </w:rPr>
+              <w:t>Preço</w:t>
+            </w:r>
+          </w:p>
+        </w:tc>
+        <w:tc>
+          <w:tcPr>
+            <w:tcW w:w="4535" w:type="dxa"/>
+            <w:shd w:val="clear" w:color="auto" w:fill="auto"/>
+            <w:tcMar>
+              <w:top w:w="100" w:type="dxa"/>
+              <w:left w:w="100" w:type="dxa"/>
+              <w:bottom w:w="100" w:type="dxa"/>
+              <w:right w:w="100" w:type="dxa"/>
+            </w:tcMar>
+          </w:tcPr>
+          <w:p>
+            <w:pPr>
+              <w:widowControl w:val="0"/>
+              <w:spacing w:before="0" w:after="0"/>
+              <w:jc w:val="center"/>
+              <w:rPr>
+                <w:rFonts w:ascii="Arial" w:eastAsia="Arial" w:hAnsi="Arial" w:cs="Arial"/>
+                <w:sz w:val="22"/>
+                <w:szCs w:val="22"/>
+              </w:rPr>
+            </w:pPr>
+            <w:r>
+              <w:rPr>
+                <w:rFonts w:ascii="Arial" w:eastAsia="Arial" w:hAnsi="Arial" w:cs="Arial"/>
+                <w:sz w:val="22"/>
+                <w:szCs w:val="22"/>
+              </w:rPr>
+              <w:t>Preço base dos Veículo desse mesmo tipo</w:t>
+            </w:r>
+          </w:p>
+        </w:tc>
+      </w:tr>
+    </w:tbl>
+    <w:p>
+      <w:pPr>
+        <w:rPr>
+          <w:rFonts w:ascii="Arial" w:eastAsia="Arial" w:hAnsi="Arial" w:cs="Arial"/>
+          <w:sz w:val="22"/>
+          <w:szCs w:val="22"/>
+        </w:rPr>
+      </w:pPr>
+      <w:r>
+        <w:rPr>
+          <w:rFonts w:ascii="Arial" w:eastAsia="Arial" w:hAnsi="Arial" w:cs="Arial"/>
+          <w:b/>
+          <w:sz w:val="22"/>
+          <w:szCs w:val="22"/>
+        </w:rPr>
+        <w:t xml:space="preserve">Prioridade: </w:t>
+      </w:r>
+      <w:r>
+        <w:rPr>
+          <w:rFonts w:ascii="Arial" w:eastAsia="Arial" w:hAnsi="Arial" w:cs="Arial"/>
+          <w:sz w:val="22"/>
+          <w:szCs w:val="22"/>
+        </w:rPr>
+        <w:t xml:space="preserve">Essencial </w:t>
+      </w:r>
+      <w:proofErr w:type="gramStart"/>
+      <w:r>
+        <w:rPr>
+          <w:rFonts w:ascii="Arial" w:eastAsia="Arial" w:hAnsi="Arial" w:cs="Arial"/>
+          <w:sz w:val="22"/>
+          <w:szCs w:val="22"/>
+        </w:rPr>
+        <w:t>[ ]</w:t>
+      </w:r>
+      <w:proofErr w:type="gramEnd"/>
+      <w:r>
+        <w:rPr>
+          <w:rFonts w:ascii="Arial" w:eastAsia="Arial" w:hAnsi="Arial" w:cs="Arial"/>
+          <w:sz w:val="22"/>
+          <w:szCs w:val="22"/>
+        </w:rPr>
+        <w:tab/>
+      </w:r>
+      <w:r>
+        <w:rPr>
+          <w:rFonts w:ascii="Arial" w:eastAsia="Arial" w:hAnsi="Arial" w:cs="Arial"/>
+          <w:sz w:val="22"/>
+          <w:szCs w:val="22"/>
+        </w:rPr>
+        <w:tab/>
+        <w:t xml:space="preserve">       Importante [ ]</w:t>
+      </w:r>
+      <w:r>
+        <w:rPr>
+          <w:rFonts w:ascii="Arial" w:eastAsia="Arial" w:hAnsi="Arial" w:cs="Arial"/>
+          <w:sz w:val="22"/>
+          <w:szCs w:val="22"/>
+        </w:rPr>
+        <w:tab/>
+      </w:r>
+      <w:r>
+        <w:rPr>
+          <w:rFonts w:ascii="Arial" w:eastAsia="Arial" w:hAnsi="Arial" w:cs="Arial"/>
+          <w:sz w:val="22"/>
+          <w:szCs w:val="22"/>
+        </w:rPr>
+        <w:tab/>
+      </w:r>
+      <w:r>
+        <w:rPr>
+          <w:rFonts w:ascii="Arial" w:eastAsia="Arial" w:hAnsi="Arial" w:cs="Arial"/>
+          <w:sz w:val="22"/>
+          <w:szCs w:val="22"/>
+        </w:rPr>
+        <w:tab/>
+        <w:t>Desejável [X]</w:t>
+      </w:r>
+    </w:p>
+    <w:p>
+      <w:pPr>
+        <w:rPr>
+          <w:rFonts w:ascii="Arial" w:eastAsia="Arial" w:hAnsi="Arial" w:cs="Arial"/>
+          <w:sz w:val="22"/>
+          <w:szCs w:val="22"/>
+        </w:rPr>
+      </w:pPr>
+    </w:p>
+    <w:p>
+      <w:pPr>
+        <w:rPr>
+          <w:rFonts w:ascii="Arial" w:eastAsia="Arial" w:hAnsi="Arial" w:cs="Arial"/>
+          <w:sz w:val="22"/>
+          <w:szCs w:val="22"/>
+        </w:rPr>
+      </w:pPr>
+    </w:p>
+    <w:p>
+      <w:pPr>
+        <w:keepNext/>
+        <w:numPr>
+          <w:ilvl w:val="0"/>
+          <w:numId w:val="3"/>
+        </w:numPr>
+        <w:pBdr>
+          <w:top w:val="single" w:sz="4" w:space="1" w:color="000000"/>
+          <w:bottom w:val="single" w:sz="4" w:space="1" w:color="000000"/>
+        </w:pBdr>
+        <w:spacing w:before="240" w:after="120"/>
+        <w:jc w:val="center"/>
+        <w:rPr>
+          <w:rFonts w:ascii="Arial" w:eastAsia="Arial" w:hAnsi="Arial" w:cs="Arial"/>
+          <w:b/>
+        </w:rPr>
+      </w:pPr>
+      <w:r>
+        <w:rPr>
+          <w:rFonts w:ascii="Arial" w:eastAsia="Arial" w:hAnsi="Arial" w:cs="Arial"/>
+          <w:b/>
+          <w:sz w:val="22"/>
+          <w:szCs w:val="22"/>
+        </w:rPr>
         <w:lastRenderedPageBreak/>
         <w:t xml:space="preserve"> &lt;Consultar Estoque&gt;</w:t>
       </w:r>
@@ -18947,7 +19252,23 @@
           <w:sz w:val="22"/>
           <w:szCs w:val="22"/>
         </w:rPr>
-        <w:t>Este requisito começa quando o ator deseja consultar o estoque da concessionária. Para isso, ele deve preencher um dos filtros definidos na Tabela 17. Caso o ator não informe nenhum filtro, todos os tipos de veículos do estoque serão listados.</w:t>
+        <w:t>Este requisito começa quando o ator deseja consultar o estoque da concessionária. Para isso, ele deve preencher um dos filtros definidos na Tabela 1</w:t>
+      </w:r>
+      <w:r>
+        <w:rPr>
+          <w:rFonts w:ascii="Arial" w:eastAsia="Arial" w:hAnsi="Arial" w:cs="Arial"/>
+          <w:sz w:val="22"/>
+          <w:szCs w:val="22"/>
+        </w:rPr>
+        <w:t>8</w:t>
+      </w:r>
+      <w:r>
+        <w:rPr>
+          <w:rFonts w:ascii="Arial" w:eastAsia="Arial" w:hAnsi="Arial" w:cs="Arial"/>
+          <w:sz w:val="22"/>
+          <w:szCs w:val="22"/>
+        </w:rPr>
+        <w:t>. Caso o ator não informe nenhum filtro, todos os tipos de veículos do estoque serão listados.</w:t>
       </w:r>
     </w:p>
     <w:p>
@@ -18965,7 +19286,23 @@
           <w:sz w:val="22"/>
           <w:szCs w:val="22"/>
         </w:rPr>
-        <w:t>Tabela 17 - Filtros para pesquisa do estoque.</w:t>
+        <w:t>Tabela 1</w:t>
+      </w:r>
+      <w:r>
+        <w:rPr>
+          <w:rFonts w:ascii="Arial" w:eastAsia="Arial" w:hAnsi="Arial" w:cs="Arial"/>
+          <w:sz w:val="22"/>
+          <w:szCs w:val="22"/>
+        </w:rPr>
+        <w:t>8</w:t>
+      </w:r>
+      <w:r>
+        <w:rPr>
+          <w:rFonts w:ascii="Arial" w:eastAsia="Arial" w:hAnsi="Arial" w:cs="Arial"/>
+          <w:sz w:val="22"/>
+          <w:szCs w:val="22"/>
+        </w:rPr>
+        <w:t xml:space="preserve"> - Filtros para pesquisa do estoque.</w:t>
       </w:r>
     </w:p>
     <w:tbl>
@@ -19660,7 +19997,23 @@
           <w:sz w:val="22"/>
           <w:szCs w:val="22"/>
         </w:rPr>
-        <w:t>Este requisito começa quando o ator deseja excluir um tipo de veículo armazenado no estoque da concessionária. Primeiramente, o ator deve listar todos os tipos presentes no estoque por meio do [RF22] e escolher o tipo que deseja remover. A partir disso o tipo poderá ser removido.</w:t>
+        <w:t>Este requisito começa quando o ator deseja excluir um tipo de veículo armazenado no estoque da concessionária. Primeiramente, o ator deve listar todos os tipos presentes no estoque por meio do [RF2</w:t>
+      </w:r>
+      <w:r>
+        <w:rPr>
+          <w:rFonts w:ascii="Arial" w:eastAsia="Arial" w:hAnsi="Arial" w:cs="Arial"/>
+          <w:sz w:val="22"/>
+          <w:szCs w:val="22"/>
+        </w:rPr>
+        <w:t>3</w:t>
+      </w:r>
+      <w:r>
+        <w:rPr>
+          <w:rFonts w:ascii="Arial" w:eastAsia="Arial" w:hAnsi="Arial" w:cs="Arial"/>
+          <w:sz w:val="22"/>
+          <w:szCs w:val="22"/>
+        </w:rPr>
+        <w:t>] e escolher o tipo que deseja remover. A partir disso o tipo poderá ser removido.</w:t>
       </w:r>
     </w:p>
     <w:p>
@@ -19894,7 +20247,23 @@
           <w:sz w:val="22"/>
           <w:szCs w:val="22"/>
         </w:rPr>
-        <w:t>Este requisito começa quando o ator deseja visualizar qual foi o valor total vendido por alguma marca em um determinado período na concessionária. Para isso, ele deve preencher os dados da tabela 18.</w:t>
+        <w:t>Este requisito começa quando o ator deseja visualizar qual foi o valor total vendido por alguma marca em um determinado período na concessionária. Para isso, ele deve preencher os dados da tabela 1</w:t>
+      </w:r>
+      <w:r>
+        <w:rPr>
+          <w:rFonts w:ascii="Arial" w:eastAsia="Arial" w:hAnsi="Arial" w:cs="Arial"/>
+          <w:sz w:val="22"/>
+          <w:szCs w:val="22"/>
+        </w:rPr>
+        <w:t>9</w:t>
+      </w:r>
+      <w:r>
+        <w:rPr>
+          <w:rFonts w:ascii="Arial" w:eastAsia="Arial" w:hAnsi="Arial" w:cs="Arial"/>
+          <w:sz w:val="22"/>
+          <w:szCs w:val="22"/>
+        </w:rPr>
+        <w:t>.</w:t>
       </w:r>
     </w:p>
     <w:p>
@@ -19912,7 +20281,23 @@
           <w:sz w:val="22"/>
           <w:szCs w:val="22"/>
         </w:rPr>
-        <w:t>Tabela 18 - Dados para gerar lista dos valores totais vendidos</w:t>
+        <w:t>Tabela 1</w:t>
+      </w:r>
+      <w:r>
+        <w:rPr>
+          <w:rFonts w:ascii="Arial" w:eastAsia="Arial" w:hAnsi="Arial" w:cs="Arial"/>
+          <w:sz w:val="22"/>
+          <w:szCs w:val="22"/>
+        </w:rPr>
+        <w:t>9</w:t>
+      </w:r>
+      <w:r>
+        <w:rPr>
+          <w:rFonts w:ascii="Arial" w:eastAsia="Arial" w:hAnsi="Arial" w:cs="Arial"/>
+          <w:sz w:val="22"/>
+          <w:szCs w:val="22"/>
+        </w:rPr>
+        <w:t xml:space="preserve"> - Dados para gerar lista dos valores totais vendidos</w:t>
       </w:r>
     </w:p>
     <w:tbl>
@@ -20713,7 +21098,23 @@
           <w:sz w:val="22"/>
           <w:szCs w:val="22"/>
         </w:rPr>
-        <w:t>Este requisito começa quando o ator deseja visualizar como cada vendedor tem se saído em relação às vendas em um determinado período na concessionária. Para isso, ele deve preencher os dados da tabela 19.</w:t>
+        <w:t xml:space="preserve">Este requisito começa quando o ator deseja visualizar como cada vendedor tem se saído em relação às vendas em um determinado período na concessionária. Para isso, ele deve preencher os dados da tabela </w:t>
+      </w:r>
+      <w:r>
+        <w:rPr>
+          <w:rFonts w:ascii="Arial" w:eastAsia="Arial" w:hAnsi="Arial" w:cs="Arial"/>
+          <w:sz w:val="22"/>
+          <w:szCs w:val="22"/>
+        </w:rPr>
+        <w:t>20</w:t>
+      </w:r>
+      <w:r>
+        <w:rPr>
+          <w:rFonts w:ascii="Arial" w:eastAsia="Arial" w:hAnsi="Arial" w:cs="Arial"/>
+          <w:sz w:val="22"/>
+          <w:szCs w:val="22"/>
+        </w:rPr>
+        <w:t>.</w:t>
       </w:r>
     </w:p>
     <w:p>
@@ -20731,7 +21132,23 @@
           <w:sz w:val="22"/>
           <w:szCs w:val="22"/>
         </w:rPr>
-        <w:t>Tabela 19 - Dados para gerar lista dos valores totais vendidos</w:t>
+        <w:t xml:space="preserve">Tabela </w:t>
+      </w:r>
+      <w:r>
+        <w:rPr>
+          <w:rFonts w:ascii="Arial" w:eastAsia="Arial" w:hAnsi="Arial" w:cs="Arial"/>
+          <w:sz w:val="22"/>
+          <w:szCs w:val="22"/>
+        </w:rPr>
+        <w:t>20</w:t>
+      </w:r>
+      <w:r>
+        <w:rPr>
+          <w:rFonts w:ascii="Arial" w:eastAsia="Arial" w:hAnsi="Arial" w:cs="Arial"/>
+          <w:sz w:val="22"/>
+          <w:szCs w:val="22"/>
+        </w:rPr>
+        <w:t xml:space="preserve"> - Dados para gerar lista dos valores totais vendidos</w:t>
       </w:r>
     </w:p>
     <w:tbl>
@@ -21809,7 +22226,29 @@
           <w:sz w:val="22"/>
           <w:szCs w:val="22"/>
         </w:rPr>
-        <w:t xml:space="preserve">, severidade de falhas e habilidade de recuperação das mesmas, bem como à </w:t>
+        <w:t xml:space="preserve">, severidade de falhas e habilidade de recuperação </w:t>
+      </w:r>
+      <w:proofErr w:type="gramStart"/>
+      <w:r>
+        <w:rPr>
+          <w:rFonts w:ascii="Arial" w:eastAsia="Arial" w:hAnsi="Arial" w:cs="Arial"/>
+          <w:i/>
+          <w:color w:val="000000"/>
+          <w:sz w:val="22"/>
+          <w:szCs w:val="22"/>
+        </w:rPr>
+        <w:t>das mesmas</w:t>
+      </w:r>
+      <w:proofErr w:type="gramEnd"/>
+      <w:r>
+        <w:rPr>
+          <w:rFonts w:ascii="Arial" w:eastAsia="Arial" w:hAnsi="Arial" w:cs="Arial"/>
+          <w:i/>
+          <w:color w:val="000000"/>
+          <w:sz w:val="22"/>
+          <w:szCs w:val="22"/>
+        </w:rPr>
+        <w:t xml:space="preserve">, bem como à </w:t>
       </w:r>
       <w:proofErr w:type="spellStart"/>
       <w:r>
@@ -26146,6 +26585,7 @@
   <w:style w:type="paragraph" w:default="1" w:styleId="Normal">
     <w:name w:val="Normal"/>
     <w:qFormat/>
+    <w:rsid w:val="00365FAF"/>
   </w:style>
   <w:style w:type="paragraph" w:styleId="Ttulo1">
     <w:name w:val="heading 1"/>

</xml_diff>

<commit_message>
CRUD de vendas e conserto de pequenos bugs
</commit_message>
<xml_diff>
--- a/DRE.docx
+++ b/DRE.docx
@@ -15515,20 +15515,20 @@
           <w:ilvl w:val="0"/>
           <w:numId w:val="4"/>
         </w:numPr>
-        <w:spacing w:after="0"/>
-        <w:rPr>
-          <w:rFonts w:ascii="Arial" w:eastAsia="Arial" w:hAnsi="Arial" w:cs="Arial"/>
-          <w:sz w:val="22"/>
-          <w:szCs w:val="22"/>
-        </w:rPr>
-      </w:pPr>
-      <w:r>
-        <w:rPr>
-          <w:rFonts w:ascii="Arial" w:eastAsia="Arial" w:hAnsi="Arial" w:cs="Arial"/>
-          <w:sz w:val="22"/>
-          <w:szCs w:val="22"/>
-        </w:rPr>
-        <w:t xml:space="preserve">Sempre que um veículo for selecionado o campo </w:t>
+        <w:spacing w:before="0" w:after="0"/>
+        <w:rPr>
+          <w:rFonts w:ascii="Arial" w:eastAsia="Arial" w:hAnsi="Arial" w:cs="Arial"/>
+          <w:sz w:val="22"/>
+          <w:szCs w:val="22"/>
+        </w:rPr>
+      </w:pPr>
+      <w:r>
+        <w:rPr>
+          <w:rFonts w:ascii="Arial" w:eastAsia="Arial" w:hAnsi="Arial" w:cs="Arial"/>
+          <w:sz w:val="22"/>
+          <w:szCs w:val="22"/>
+        </w:rPr>
+        <w:t xml:space="preserve">Sempre que um veículo for adicionado a uma venda que tenha o campo </w:t>
       </w:r>
       <w:r>
         <w:rPr>
@@ -15537,15 +15537,102 @@
           <w:sz w:val="22"/>
           <w:szCs w:val="22"/>
         </w:rPr>
-        <w:t xml:space="preserve">Preço </w:t>
-      </w:r>
-      <w:r>
-        <w:rPr>
-          <w:rFonts w:ascii="Arial" w:eastAsia="Arial" w:hAnsi="Arial" w:cs="Arial"/>
-          <w:sz w:val="22"/>
-          <w:szCs w:val="22"/>
-        </w:rPr>
-        <w:t>será atualizado para o preço base do veículo cadastrado na tabela 16.</w:t>
+        <w:t xml:space="preserve">Estado </w:t>
+      </w:r>
+      <w:r>
+        <w:rPr>
+          <w:rFonts w:ascii="Arial" w:eastAsia="Arial" w:hAnsi="Arial" w:cs="Arial"/>
+          <w:sz w:val="22"/>
+          <w:szCs w:val="22"/>
+        </w:rPr>
+        <w:t xml:space="preserve">igual a </w:t>
+      </w:r>
+      <w:r>
+        <w:rPr>
+          <w:rFonts w:ascii="Arial" w:eastAsia="Arial" w:hAnsi="Arial" w:cs="Arial"/>
+          <w:i/>
+          <w:sz w:val="22"/>
+          <w:szCs w:val="22"/>
+        </w:rPr>
+        <w:t>Em andamento,</w:t>
+      </w:r>
+      <w:r>
+        <w:rPr>
+          <w:rFonts w:ascii="Arial" w:eastAsia="Arial" w:hAnsi="Arial" w:cs="Arial"/>
+          <w:sz w:val="22"/>
+          <w:szCs w:val="22"/>
+        </w:rPr>
+        <w:t xml:space="preserve"> o campo </w:t>
+      </w:r>
+      <w:r>
+        <w:rPr>
+          <w:rFonts w:ascii="Arial" w:eastAsia="Arial" w:hAnsi="Arial" w:cs="Arial"/>
+          <w:i/>
+          <w:sz w:val="22"/>
+          <w:szCs w:val="22"/>
+        </w:rPr>
+        <w:t xml:space="preserve">Estado </w:t>
+      </w:r>
+      <w:r>
+        <w:rPr>
+          <w:rFonts w:ascii="Arial" w:eastAsia="Arial" w:hAnsi="Arial" w:cs="Arial"/>
+          <w:sz w:val="22"/>
+          <w:szCs w:val="22"/>
+        </w:rPr>
+        <w:t>do veículo</w:t>
+      </w:r>
+      <w:r>
+        <w:rPr>
+          <w:rFonts w:ascii="Arial" w:eastAsia="Arial" w:hAnsi="Arial" w:cs="Arial"/>
+          <w:i/>
+          <w:sz w:val="22"/>
+          <w:szCs w:val="22"/>
+        </w:rPr>
+        <w:t xml:space="preserve"> </w:t>
+      </w:r>
+      <w:r>
+        <w:rPr>
+          <w:rFonts w:ascii="Arial" w:eastAsia="Arial" w:hAnsi="Arial" w:cs="Arial"/>
+          <w:sz w:val="22"/>
+          <w:szCs w:val="22"/>
+        </w:rPr>
+        <w:t xml:space="preserve">deve ser alterado </w:t>
+      </w:r>
+      <w:proofErr w:type="gramStart"/>
+      <w:r>
+        <w:rPr>
+          <w:rFonts w:ascii="Arial" w:eastAsia="Arial" w:hAnsi="Arial" w:cs="Arial"/>
+          <w:sz w:val="22"/>
+          <w:szCs w:val="22"/>
+        </w:rPr>
+        <w:t xml:space="preserve">para </w:t>
+      </w:r>
+      <w:r>
+        <w:rPr>
+          <w:rFonts w:ascii="Arial" w:eastAsia="Arial" w:hAnsi="Arial" w:cs="Arial"/>
+          <w:i/>
+          <w:sz w:val="22"/>
+          <w:szCs w:val="22"/>
+        </w:rPr>
+        <w:t>Em</w:t>
+      </w:r>
+      <w:proofErr w:type="gramEnd"/>
+      <w:r>
+        <w:rPr>
+          <w:rFonts w:ascii="Arial" w:eastAsia="Arial" w:hAnsi="Arial" w:cs="Arial"/>
+          <w:i/>
+          <w:sz w:val="22"/>
+          <w:szCs w:val="22"/>
+        </w:rPr>
+        <w:t xml:space="preserve"> processo de Venda</w:t>
+      </w:r>
+      <w:r>
+        <w:rPr>
+          <w:rFonts w:ascii="Arial" w:eastAsia="Arial" w:hAnsi="Arial" w:cs="Arial"/>
+          <w:sz w:val="22"/>
+          <w:szCs w:val="22"/>
+        </w:rPr>
+        <w:t>.</w:t>
       </w:r>
     </w:p>
     <w:p>
@@ -15584,132 +15671,6 @@
           <w:sz w:val="22"/>
           <w:szCs w:val="22"/>
         </w:rPr>
-        <w:t xml:space="preserve">igual a </w:t>
-      </w:r>
-      <w:r>
-        <w:rPr>
-          <w:rFonts w:ascii="Arial" w:eastAsia="Arial" w:hAnsi="Arial" w:cs="Arial"/>
-          <w:i/>
-          <w:sz w:val="22"/>
-          <w:szCs w:val="22"/>
-        </w:rPr>
-        <w:t>Em andamento,</w:t>
-      </w:r>
-      <w:r>
-        <w:rPr>
-          <w:rFonts w:ascii="Arial" w:eastAsia="Arial" w:hAnsi="Arial" w:cs="Arial"/>
-          <w:sz w:val="22"/>
-          <w:szCs w:val="22"/>
-        </w:rPr>
-        <w:t xml:space="preserve"> o campo </w:t>
-      </w:r>
-      <w:r>
-        <w:rPr>
-          <w:rFonts w:ascii="Arial" w:eastAsia="Arial" w:hAnsi="Arial" w:cs="Arial"/>
-          <w:i/>
-          <w:sz w:val="22"/>
-          <w:szCs w:val="22"/>
-        </w:rPr>
-        <w:t xml:space="preserve">Estado </w:t>
-      </w:r>
-      <w:r>
-        <w:rPr>
-          <w:rFonts w:ascii="Arial" w:eastAsia="Arial" w:hAnsi="Arial" w:cs="Arial"/>
-          <w:sz w:val="22"/>
-          <w:szCs w:val="22"/>
-        </w:rPr>
-        <w:t>do veículo</w:t>
-      </w:r>
-      <w:r>
-        <w:rPr>
-          <w:rFonts w:ascii="Arial" w:eastAsia="Arial" w:hAnsi="Arial" w:cs="Arial"/>
-          <w:i/>
-          <w:sz w:val="22"/>
-          <w:szCs w:val="22"/>
-        </w:rPr>
-        <w:t xml:space="preserve"> </w:t>
-      </w:r>
-      <w:r>
-        <w:rPr>
-          <w:rFonts w:ascii="Arial" w:eastAsia="Arial" w:hAnsi="Arial" w:cs="Arial"/>
-          <w:sz w:val="22"/>
-          <w:szCs w:val="22"/>
-        </w:rPr>
-        <w:t xml:space="preserve">deve ser alterado </w:t>
-      </w:r>
-      <w:proofErr w:type="gramStart"/>
-      <w:r>
-        <w:rPr>
-          <w:rFonts w:ascii="Arial" w:eastAsia="Arial" w:hAnsi="Arial" w:cs="Arial"/>
-          <w:sz w:val="22"/>
-          <w:szCs w:val="22"/>
-        </w:rPr>
-        <w:t xml:space="preserve">para </w:t>
-      </w:r>
-      <w:r>
-        <w:rPr>
-          <w:rFonts w:ascii="Arial" w:eastAsia="Arial" w:hAnsi="Arial" w:cs="Arial"/>
-          <w:i/>
-          <w:sz w:val="22"/>
-          <w:szCs w:val="22"/>
-        </w:rPr>
-        <w:t>Em</w:t>
-      </w:r>
-      <w:proofErr w:type="gramEnd"/>
-      <w:r>
-        <w:rPr>
-          <w:rFonts w:ascii="Arial" w:eastAsia="Arial" w:hAnsi="Arial" w:cs="Arial"/>
-          <w:i/>
-          <w:sz w:val="22"/>
-          <w:szCs w:val="22"/>
-        </w:rPr>
-        <w:t xml:space="preserve"> processo de Venda</w:t>
-      </w:r>
-      <w:r>
-        <w:rPr>
-          <w:rFonts w:ascii="Arial" w:eastAsia="Arial" w:hAnsi="Arial" w:cs="Arial"/>
-          <w:sz w:val="22"/>
-          <w:szCs w:val="22"/>
-        </w:rPr>
-        <w:t>.</w:t>
-      </w:r>
-    </w:p>
-    <w:p>
-      <w:pPr>
-        <w:numPr>
-          <w:ilvl w:val="0"/>
-          <w:numId w:val="4"/>
-        </w:numPr>
-        <w:spacing w:before="0" w:after="0"/>
-        <w:rPr>
-          <w:rFonts w:ascii="Arial" w:eastAsia="Arial" w:hAnsi="Arial" w:cs="Arial"/>
-          <w:sz w:val="22"/>
-          <w:szCs w:val="22"/>
-        </w:rPr>
-      </w:pPr>
-      <w:r>
-        <w:rPr>
-          <w:rFonts w:ascii="Arial" w:eastAsia="Arial" w:hAnsi="Arial" w:cs="Arial"/>
-          <w:sz w:val="22"/>
-          <w:szCs w:val="22"/>
-        </w:rPr>
-        <w:t xml:space="preserve">Sempre que um veículo for adicionado a uma venda que tenha o campo </w:t>
-      </w:r>
-      <w:r>
-        <w:rPr>
-          <w:rFonts w:ascii="Arial" w:eastAsia="Arial" w:hAnsi="Arial" w:cs="Arial"/>
-          <w:i/>
-          <w:sz w:val="22"/>
-          <w:szCs w:val="22"/>
-        </w:rPr>
-        <w:t xml:space="preserve">Estado </w:t>
-      </w:r>
-      <w:r>
-        <w:rPr>
-          <w:rFonts w:ascii="Arial" w:eastAsia="Arial" w:hAnsi="Arial" w:cs="Arial"/>
-          <w:sz w:val="22"/>
-          <w:szCs w:val="22"/>
-        </w:rPr>
         <w:t xml:space="preserve">igual à Concluída, o campo </w:t>
       </w:r>
       <w:r>
@@ -15917,6 +15878,15 @@
         <w:tab/>
         <w:t>Desejável [ ]</w:t>
       </w:r>
+    </w:p>
+    <w:p>
+      <w:pPr>
+        <w:rPr>
+          <w:rFonts w:ascii="Arial" w:eastAsia="Arial" w:hAnsi="Arial" w:cs="Arial"/>
+          <w:sz w:val="22"/>
+          <w:szCs w:val="22"/>
+        </w:rPr>
+      </w:pPr>
     </w:p>
     <w:p>
       <w:pPr>
@@ -23269,7 +23239,7 @@
               </wp:anchor>
             </w:drawing>
           </mc:Choice>
-          <mc:Fallback xmlns:sl="http://schemas.openxmlformats.org/schemaLibrary/2006/main" xmlns:a="http://schemas.openxmlformats.org/drawingml/2006/main" xmlns:pic="http://schemas.openxmlformats.org/drawingml/2006/picture" xmlns:c="http://schemas.openxmlformats.org/drawingml/2006/chart" xmlns:lc="http://schemas.openxmlformats.org/drawingml/2006/lockedCanvas" xmlns:dgm="http://schemas.openxmlformats.org/drawingml/2006/diagram">
+          <mc:Fallback xmlns:dgm="http://schemas.openxmlformats.org/drawingml/2006/diagram" xmlns:lc="http://schemas.openxmlformats.org/drawingml/2006/lockedCanvas" xmlns:c="http://schemas.openxmlformats.org/drawingml/2006/chart" xmlns:pic="http://schemas.openxmlformats.org/drawingml/2006/picture" xmlns:a="http://schemas.openxmlformats.org/drawingml/2006/main" xmlns:sl="http://schemas.openxmlformats.org/schemaLibrary/2006/main">
             <w:drawing>
               <wp:anchor allowOverlap="1" behindDoc="0" distB="0" distT="0" distL="114935" distR="114935" hidden="0" layoutInCell="1" locked="0" relativeHeight="0" simplePos="0">
                 <wp:simplePos x="0" y="0"/>
@@ -23363,7 +23333,7 @@
               </wp:anchor>
             </w:drawing>
           </mc:Choice>
-          <mc:Fallback xmlns:sl="http://schemas.openxmlformats.org/schemaLibrary/2006/main" xmlns:a="http://schemas.openxmlformats.org/drawingml/2006/main" xmlns:pic="http://schemas.openxmlformats.org/drawingml/2006/picture" xmlns:c="http://schemas.openxmlformats.org/drawingml/2006/chart" xmlns:lc="http://schemas.openxmlformats.org/drawingml/2006/lockedCanvas" xmlns:dgm="http://schemas.openxmlformats.org/drawingml/2006/diagram">
+          <mc:Fallback xmlns:dgm="http://schemas.openxmlformats.org/drawingml/2006/diagram" xmlns:lc="http://schemas.openxmlformats.org/drawingml/2006/lockedCanvas" xmlns:c="http://schemas.openxmlformats.org/drawingml/2006/chart" xmlns:pic="http://schemas.openxmlformats.org/drawingml/2006/picture" xmlns:a="http://schemas.openxmlformats.org/drawingml/2006/main" xmlns:sl="http://schemas.openxmlformats.org/schemaLibrary/2006/main">
             <w:drawing>
               <wp:anchor allowOverlap="1" behindDoc="0" distB="0" distT="0" distL="114935" distR="114935" hidden="0" layoutInCell="1" locked="0" relativeHeight="0" simplePos="0">
                 <wp:simplePos x="0" y="0"/>
@@ -23651,7 +23621,7 @@
               </wp:anchor>
             </w:drawing>
           </mc:Choice>
-          <mc:Fallback xmlns:sl="http://schemas.openxmlformats.org/schemaLibrary/2006/main" xmlns:a="http://schemas.openxmlformats.org/drawingml/2006/main" xmlns:pic="http://schemas.openxmlformats.org/drawingml/2006/picture" xmlns:c="http://schemas.openxmlformats.org/drawingml/2006/chart" xmlns:lc="http://schemas.openxmlformats.org/drawingml/2006/lockedCanvas" xmlns:dgm="http://schemas.openxmlformats.org/drawingml/2006/diagram">
+          <mc:Fallback xmlns:dgm="http://schemas.openxmlformats.org/drawingml/2006/diagram" xmlns:lc="http://schemas.openxmlformats.org/drawingml/2006/lockedCanvas" xmlns:c="http://schemas.openxmlformats.org/drawingml/2006/chart" xmlns:pic="http://schemas.openxmlformats.org/drawingml/2006/picture" xmlns:a="http://schemas.openxmlformats.org/drawingml/2006/main" xmlns:sl="http://schemas.openxmlformats.org/schemaLibrary/2006/main">
             <w:drawing>
               <wp:anchor allowOverlap="1" behindDoc="0" distB="0" distT="0" distL="114935" distR="114935" hidden="0" layoutInCell="1" locked="0" relativeHeight="0" simplePos="0">
                 <wp:simplePos x="0" y="0"/>
@@ -23745,7 +23715,7 @@
               </wp:anchor>
             </w:drawing>
           </mc:Choice>
-          <mc:Fallback xmlns:sl="http://schemas.openxmlformats.org/schemaLibrary/2006/main" xmlns:a="http://schemas.openxmlformats.org/drawingml/2006/main" xmlns:pic="http://schemas.openxmlformats.org/drawingml/2006/picture" xmlns:c="http://schemas.openxmlformats.org/drawingml/2006/chart" xmlns:lc="http://schemas.openxmlformats.org/drawingml/2006/lockedCanvas" xmlns:dgm="http://schemas.openxmlformats.org/drawingml/2006/diagram">
+          <mc:Fallback xmlns:dgm="http://schemas.openxmlformats.org/drawingml/2006/diagram" xmlns:lc="http://schemas.openxmlformats.org/drawingml/2006/lockedCanvas" xmlns:c="http://schemas.openxmlformats.org/drawingml/2006/chart" xmlns:pic="http://schemas.openxmlformats.org/drawingml/2006/picture" xmlns:a="http://schemas.openxmlformats.org/drawingml/2006/main" xmlns:sl="http://schemas.openxmlformats.org/schemaLibrary/2006/main">
             <w:drawing>
               <wp:anchor allowOverlap="1" behindDoc="0" distB="0" distT="0" distL="114935" distR="114935" hidden="0" layoutInCell="1" locked="0" relativeHeight="0" simplePos="0">
                 <wp:simplePos x="0" y="0"/>

</xml_diff>